<commit_message>
Report for the week of the 9th October
</commit_message>
<xml_diff>
--- a/Reports/Weekly Report 13.docx
+++ b/Reports/Weekly Report 13.docx
@@ -7,8 +7,6 @@
         <w:pStyle w:val="Title"/>
         <w:jc w:val="center"/>
       </w:pPr>
-      <w:bookmarkStart w:id="0" w:name="_GoBack"/>
-      <w:bookmarkEnd w:id="0"/>
       <w:r>
         <w:t>Weekly Report 29/9/17</w:t>
       </w:r>
@@ -295,97 +293,10 @@
           <w:sz w:val="32"/>
           <w:szCs w:val="32"/>
         </w:rPr>
-        <w:t>We had a meeting on the 29</w:t>
+        <w:t>We did not have a meeting out of class. Michael, Rob and Laura did work on getting the game manager to spawn the pickup item. Joseph and Shane worked on getting the AI to move automatically. John and Michael worked on getting the pop up score to work in a test. Zach discussed the code for the camera and rock.</w:t>
       </w:r>
-      <w:r>
-        <w:rPr>
-          <w:sz w:val="32"/>
-          <w:szCs w:val="32"/>
-          <w:vertAlign w:val="superscript"/>
-        </w:rPr>
-        <w:t>th</w:t>
-      </w:r>
-      <w:r>
-        <w:rPr>
-          <w:sz w:val="32"/>
-          <w:szCs w:val="32"/>
-        </w:rPr>
-        <w:t xml:space="preserve"> November</w:t>
-      </w:r>
-      <w:r>
-        <w:rPr>
-          <w:sz w:val="32"/>
-          <w:szCs w:val="32"/>
-        </w:rPr>
-        <w:t xml:space="preserve"> to discuss our plan for the project overall. This meeting was attended by John, Michael and Zach. We concluded that by the 4</w:t>
-      </w:r>
-      <w:r>
-        <w:rPr>
-          <w:sz w:val="32"/>
-          <w:szCs w:val="32"/>
-          <w:vertAlign w:val="superscript"/>
-        </w:rPr>
-        <w:t>th</w:t>
-      </w:r>
-      <w:r>
-        <w:rPr>
-          <w:sz w:val="32"/>
-          <w:szCs w:val="32"/>
-        </w:rPr>
-        <w:t xml:space="preserve"> October, we should all have our interfaces for the project completed, with suitable pseudocode. On the 6</w:t>
-      </w:r>
-      <w:r>
-        <w:rPr>
-          <w:sz w:val="32"/>
-          <w:szCs w:val="32"/>
-          <w:vertAlign w:val="superscript"/>
-        </w:rPr>
-        <w:t>th</w:t>
-      </w:r>
-      <w:r>
-        <w:rPr>
-          <w:sz w:val="32"/>
-          <w:szCs w:val="32"/>
-        </w:rPr>
-        <w:t xml:space="preserve"> October, Zach will presented the final version of the rock for the group. On the 11</w:t>
-      </w:r>
-      <w:r>
-        <w:rPr>
-          <w:sz w:val="32"/>
-          <w:szCs w:val="32"/>
-          <w:vertAlign w:val="superscript"/>
-        </w:rPr>
-        <w:t>th</w:t>
-      </w:r>
-      <w:r>
-        <w:rPr>
-          <w:sz w:val="32"/>
-          <w:szCs w:val="32"/>
-        </w:rPr>
-        <w:t xml:space="preserve"> October, Shane will have completed the rock, enemy and egg models for the project. On the 20</w:t>
-      </w:r>
-      <w:r>
-        <w:rPr>
-          <w:sz w:val="32"/>
-          <w:szCs w:val="32"/>
-          <w:vertAlign w:val="superscript"/>
-        </w:rPr>
-        <w:t>th</w:t>
-      </w:r>
-      <w:r>
-        <w:rPr>
-          <w:sz w:val="32"/>
-          <w:szCs w:val="32"/>
-        </w:rPr>
-        <w:t xml:space="preserve"> October, Everyone in the group will present a test version of their project. Zach will present a test version of a top down camera that follows the player. John will present a test scenario which shows a working pop-up score. Joseph will present a test of the enemy AI. Shane will present a test version of the egg. Michael will present a test scenario, which will spawn a random number of different blocks that will be stored in a list</w:t>
-      </w:r>
-      <w:r>
-        <w:rPr>
-          <w:sz w:val="32"/>
-          <w:szCs w:val="32"/>
-        </w:rPr>
-        <w:t>. Everyone will be finished coding their individual portions of the project by the middle of November. John will then test everybody’s code and we will correct any errors in our code.</w:t>
-      </w:r>
+      <w:bookmarkStart w:id="0" w:name="_GoBack"/>
+      <w:bookmarkEnd w:id="0"/>
     </w:p>
     <w:sectPr>
       <w:pgSz w:w="11906" w:h="16838"/>

</xml_diff>